<commit_message>
Added Greeting intent and an example definition to the LuisAiBot documentation.
</commit_message>
<xml_diff>
--- a/docs/LuisAiBot.docx
+++ b/docs/LuisAiBot.docx
@@ -38,7 +38,7 @@
           <w:numId w:val="18"/>
         </w:numPr>
       </w:pPr>
-      <w:hyperlink r:id="rId6" w:history="1">
+      <w:hyperlink r:id="rId8" w:history="1">
         <w:r>
           <w:rPr>
             <w:rStyle w:val="Hyperlink"/>
@@ -92,7 +92,15 @@
         </w:numPr>
       </w:pPr>
       <w:r>
-        <w:t>App name: {MyBot}</w:t>
+        <w:t>App name: {</w:t>
+      </w:r>
+      <w:proofErr w:type="spellStart"/>
+      <w:r>
+        <w:t>MyBot</w:t>
+      </w:r>
+      <w:proofErr w:type="spellEnd"/>
+      <w:r>
+        <w:t>}</w:t>
       </w:r>
     </w:p>
     <w:p>
@@ -415,8 +423,13 @@
           <w:numId w:val="18"/>
         </w:numPr>
       </w:pPr>
-      <w:r>
-        <w:t>Url to your Visual Studio Team Services site</w:t>
+      <w:proofErr w:type="spellStart"/>
+      <w:r>
+        <w:t>Url</w:t>
+      </w:r>
+      <w:proofErr w:type="spellEnd"/>
+      <w:r>
+        <w:t xml:space="preserve"> to your Visual Studio Team Services site</w:t>
       </w:r>
     </w:p>
     <w:p>
@@ -428,7 +441,15 @@
         </w:numPr>
       </w:pPr>
       <w:r>
-        <w:t>Click View Visual Studio Profile to open your VSTS site, so you can copy the url for the account you want to use</w:t>
+        <w:t xml:space="preserve">Click View Visual Studio Profile to open your VSTS site, so you can copy the </w:t>
+      </w:r>
+      <w:proofErr w:type="spellStart"/>
+      <w:r>
+        <w:t>url</w:t>
+      </w:r>
+      <w:proofErr w:type="spellEnd"/>
+      <w:r>
+        <w:t xml:space="preserve"> for the account you want to use</w:t>
       </w:r>
     </w:p>
     <w:p>
@@ -470,7 +491,7 @@
           <w:numId w:val="18"/>
         </w:numPr>
       </w:pPr>
-      <w:hyperlink r:id="rId7" w:history="1">
+      <w:hyperlink r:id="rId9" w:history="1">
         <w:r>
           <w:rPr>
             <w:rStyle w:val="Hyperlink"/>
@@ -585,7 +606,7 @@
           <w:numId w:val="12"/>
         </w:numPr>
       </w:pPr>
-      <w:hyperlink r:id="rId8" w:history="1">
+      <w:hyperlink r:id="rId10" w:history="1">
         <w:r>
           <w:rPr>
             <w:rStyle w:val="Hyperlink"/>
@@ -623,9 +644,11 @@
       <w:r>
         <w:t>{</w:t>
       </w:r>
+      <w:proofErr w:type="spellStart"/>
       <w:r>
         <w:t>MyBot</w:t>
       </w:r>
+      <w:proofErr w:type="spellEnd"/>
       <w:r>
         <w:t>}</w:t>
       </w:r>
@@ -643,13 +666,34 @@
     </w:p>
     <w:p>
       <w:r>
-        <w:t>The bot service is creating the Luis.ai service for you, so these steps are done for you automatically now.  While you can still create your own Luis.ai service with these steps, you would need to update the bot application settings with the new LuisAppId and LuisAPIKey.  However, I had nothing but problems with this as I got 401</w:t>
+        <w:t xml:space="preserve">The bot service is creating the Luis.ai service for you, so these steps are done for you automatically now.  While you can still create your own Luis.ai service with these steps, you would need to update the bot application settings with the new </w:t>
+      </w:r>
+      <w:proofErr w:type="spellStart"/>
+      <w:r>
+        <w:t>LuisAppId</w:t>
+      </w:r>
+      <w:proofErr w:type="spellEnd"/>
+      <w:r>
+        <w:t xml:space="preserve"> and </w:t>
+      </w:r>
+      <w:proofErr w:type="spellStart"/>
+      <w:r>
+        <w:t>LuisAPIKey</w:t>
+      </w:r>
+      <w:proofErr w:type="spellEnd"/>
+      <w:r>
+        <w:t>.  However, I had nothing but problems with this as I got 401</w:t>
       </w:r>
       <w:r>
         <w:t xml:space="preserve"> </w:t>
       </w:r>
-      <w:r>
-        <w:t>access denied errors.</w:t>
+      <w:proofErr w:type="gramStart"/>
+      <w:r>
+        <w:t>access</w:t>
+      </w:r>
+      <w:proofErr w:type="gramEnd"/>
+      <w:r>
+        <w:t xml:space="preserve"> denied errors.</w:t>
       </w:r>
     </w:p>
     <w:p>
@@ -667,7 +711,7 @@
           <w:u w:val="single"/>
         </w:rPr>
       </w:pPr>
-      <w:hyperlink r:id="rId9" w:history="1">
+      <w:hyperlink r:id="rId11" w:history="1">
         <w:r>
           <w:rPr>
             <w:rStyle w:val="Hyperlink"/>
@@ -705,7 +749,7 @@
           <w:numId w:val="3"/>
         </w:numPr>
       </w:pPr>
-      <w:hyperlink r:id="rId10" w:history="1">
+      <w:hyperlink r:id="rId12" w:history="1">
         <w:r>
           <w:rPr>
             <w:rStyle w:val="Hyperlink"/>
@@ -735,7 +779,15 @@
         </w:numPr>
       </w:pPr>
       <w:r>
-        <w:t>Click New &gt; search: luis &gt; click Language Understanding Intelligent Service (preview)</w:t>
+        <w:t xml:space="preserve">Click New &gt; search: </w:t>
+      </w:r>
+      <w:proofErr w:type="spellStart"/>
+      <w:r>
+        <w:t>luis</w:t>
+      </w:r>
+      <w:proofErr w:type="spellEnd"/>
+      <w:r>
+        <w:t xml:space="preserve"> &gt; click Language Understanding Intelligent Service (preview)</w:t>
       </w:r>
     </w:p>
     <w:p>
@@ -789,9 +841,11 @@
       <w:r>
         <w:t>{</w:t>
       </w:r>
+      <w:proofErr w:type="spellStart"/>
       <w:r>
         <w:t>MyLuis</w:t>
       </w:r>
+      <w:proofErr w:type="spellEnd"/>
       <w:r>
         <w:t>}</w:t>
       </w:r>
@@ -941,7 +995,7 @@
           <w:strike/>
         </w:rPr>
       </w:pPr>
-      <w:hyperlink r:id="rId11" w:history="1">
+      <w:hyperlink r:id="rId13" w:history="1">
         <w:r>
           <w:rPr>
             <w:rStyle w:val="Hyperlink"/>
@@ -1002,7 +1056,21 @@
         <w:rPr>
           <w:strike/>
         </w:rPr>
-        <w:t>Record the guid for Key 1</w:t>
+        <w:t xml:space="preserve">Record the </w:t>
+      </w:r>
+      <w:proofErr w:type="spellStart"/>
+      <w:r>
+        <w:rPr>
+          <w:strike/>
+        </w:rPr>
+        <w:t>guid</w:t>
+      </w:r>
+      <w:proofErr w:type="spellEnd"/>
+      <w:r>
+        <w:rPr>
+          <w:strike/>
+        </w:rPr>
+        <w:t xml:space="preserve"> for Key 1</w:t>
       </w:r>
     </w:p>
     <w:p>
@@ -1026,7 +1094,7 @@
           <w:numId w:val="6"/>
         </w:numPr>
       </w:pPr>
-      <w:hyperlink r:id="rId12" w:history="1">
+      <w:hyperlink r:id="rId14" w:history="1">
         <w:r>
           <w:rPr>
             <w:rStyle w:val="Hyperlink"/>
@@ -1096,7 +1164,7 @@
           <w:strike/>
         </w:rPr>
       </w:pPr>
-      <w:hyperlink r:id="rId13" w:history="1">
+      <w:hyperlink r:id="rId15" w:history="1">
         <w:r>
           <w:rPr>
             <w:rStyle w:val="Hyperlink"/>
@@ -1175,8 +1243,16 @@
         <w:rPr>
           <w:strike/>
         </w:rPr>
-        <w:t>Name: MyLuis</w:t>
-      </w:r>
+        <w:t xml:space="preserve">Name: </w:t>
+      </w:r>
+      <w:proofErr w:type="spellStart"/>
+      <w:r>
+        <w:rPr>
+          <w:strike/>
+        </w:rPr>
+        <w:t>MyLuis</w:t>
+      </w:r>
+      <w:proofErr w:type="spellEnd"/>
     </w:p>
     <w:p>
       <w:pPr>
@@ -1272,7 +1348,7 @@
           <w:numId w:val="20"/>
         </w:numPr>
       </w:pPr>
-      <w:hyperlink r:id="rId14" w:history="1">
+      <w:hyperlink r:id="rId16" w:history="1">
         <w:r>
           <w:rPr>
             <w:rStyle w:val="Hyperlink"/>
@@ -1450,13 +1526,7 @@
         </w:numPr>
       </w:pPr>
       <w:r>
-        <w:t>Click Intents &gt; Add Intent &gt; Intent name: "</w:t>
-      </w:r>
-      <w:r>
-        <w:t>Greeting</w:t>
-      </w:r>
-      <w:r>
-        <w:t>" &gt; Save</w:t>
+        <w:t>Click Intents &gt; Add Intent &gt; Intent name: "Greeting" &gt; Save</w:t>
       </w:r>
     </w:p>
     <w:p>
@@ -1967,7 +2037,7 @@
       <w:r>
         <w:t>Tenant Id: {</w:t>
       </w:r>
-      <w:hyperlink r:id="rId15" w:history="1">
+      <w:hyperlink r:id="rId17" w:history="1">
         <w:r>
           <w:rPr>
             <w:rStyle w:val="Hyperlink"/>
@@ -2000,7 +2070,15 @@
         </w:numPr>
       </w:pPr>
       <w:r>
-        <w:t>Key: MyLuis {name of your Azure Luis service}</w:t>
+        <w:t xml:space="preserve">Key: </w:t>
+      </w:r>
+      <w:proofErr w:type="spellStart"/>
+      <w:r>
+        <w:t>MyLuis</w:t>
+      </w:r>
+      <w:proofErr w:type="spellEnd"/>
+      <w:r>
+        <w:t xml:space="preserve"> {name of your Azure Luis service}</w:t>
       </w:r>
     </w:p>
     <w:p>
@@ -2073,8 +2151,21 @@
       </w:pPr>
       <w:r>
         <w:lastRenderedPageBreak/>
-        <w:t>Adjust the Timezone to your desired timezone</w:t>
-      </w:r>
+        <w:t xml:space="preserve">Adjust the </w:t>
+      </w:r>
+      <w:proofErr w:type="spellStart"/>
+      <w:r>
+        <w:t>Timezone</w:t>
+      </w:r>
+      <w:proofErr w:type="spellEnd"/>
+      <w:r>
+        <w:t xml:space="preserve"> to your desired </w:t>
+      </w:r>
+      <w:proofErr w:type="spellStart"/>
+      <w:r>
+        <w:t>timezone</w:t>
+      </w:r>
+      <w:proofErr w:type="spellEnd"/>
     </w:p>
     <w:p>
       <w:pPr>
@@ -2097,7 +2188,15 @@
         </w:numPr>
       </w:pPr>
       <w:r>
-        <w:t>Copy the Endpoint url to notepad and add "Define DRY" to the end</w:t>
+        <w:t xml:space="preserve">Copy the Endpoint </w:t>
+      </w:r>
+      <w:proofErr w:type="spellStart"/>
+      <w:r>
+        <w:t>url</w:t>
+      </w:r>
+      <w:proofErr w:type="spellEnd"/>
+      <w:r>
+        <w:t xml:space="preserve"> to notepad and add "Define DRY" to the end</w:t>
       </w:r>
     </w:p>
     <w:p>
@@ -2121,7 +2220,17 @@
         </w:numPr>
       </w:pPr>
       <w:r>
-        <w:t>Copy the update url to a browser and run it.  You'll get a response like the following.</w:t>
+        <w:t xml:space="preserve">Copy the update </w:t>
+      </w:r>
+      <w:proofErr w:type="spellStart"/>
+      <w:proofErr w:type="gramStart"/>
+      <w:r>
+        <w:t>url</w:t>
+      </w:r>
+      <w:proofErr w:type="spellEnd"/>
+      <w:proofErr w:type="gramEnd"/>
+      <w:r>
+        <w:t xml:space="preserve"> to a browser and run it.  You'll get a response like the following.</w:t>
       </w:r>
       <w:bookmarkStart w:id="0" w:name="_MON_1569423846"/>
       <w:bookmarkEnd w:id="0"/>
@@ -2146,10 +2255,10 @@
             <v:path o:extrusionok="f" gradientshapeok="t" o:connecttype="rect"/>
             <o:lock v:ext="edit" aspectratio="t"/>
           </v:shapetype>
-          <v:shape id="_x0000_i1028" type="#_x0000_t75" style="width:468pt;height:294.75pt" o:ole="">
-            <v:imagedata r:id="rId16" o:title=""/>
+          <v:shape id="_x0000_i1025" type="#_x0000_t75" style="width:468pt;height:294.75pt" o:ole="">
+            <v:imagedata r:id="rId18" o:title=""/>
           </v:shape>
-          <o:OLEObject Type="Embed" ProgID="Word.Document.8" ShapeID="_x0000_i1028" DrawAspect="Content" ObjectID="_1571009851" r:id="rId17">
+          <o:OLEObject Type="Embed" ProgID="Word.Document.8" ShapeID="_x0000_i1025" DrawAspect="Content" ObjectID="_1571118240" r:id="rId19">
             <o:FieldCodes>\s</o:FieldCodes>
           </o:OLEObject>
         </w:object>
@@ -2160,7 +2269,7 @@
         <w:pStyle w:val="Title"/>
       </w:pPr>
       <w:r>
-        <w:t>Download the source and update settings</w:t>
+        <w:t>Download the source and update</w:t>
       </w:r>
     </w:p>
     <w:p>
@@ -2179,7 +2288,7 @@
           <w:numId w:val="21"/>
         </w:numPr>
       </w:pPr>
-      <w:hyperlink r:id="rId18" w:history="1">
+      <w:hyperlink r:id="rId20" w:history="1">
         <w:r>
           <w:rPr>
             <w:rStyle w:val="Hyperlink"/>
@@ -2197,7 +2306,15 @@
         </w:numPr>
       </w:pPr>
       <w:r>
-        <w:t xml:space="preserve">On the dashboard click on your {MyBot} &gt; </w:t>
+        <w:t>On the dashboard click on your {</w:t>
+      </w:r>
+      <w:proofErr w:type="spellStart"/>
+      <w:r>
+        <w:t>MyBot</w:t>
+      </w:r>
+      <w:proofErr w:type="spellEnd"/>
+      <w:r>
+        <w:t xml:space="preserve">} &gt; </w:t>
       </w:r>
       <w:r>
         <w:t>Click on Settings &gt; Application settings</w:t>
@@ -2229,14 +2346,24 @@
           <w:numId w:val="21"/>
         </w:numPr>
       </w:pPr>
+      <w:proofErr w:type="spellStart"/>
       <w:r>
         <w:rPr>
           <w:b/>
         </w:rPr>
         <w:t>MicrosoftAppId</w:t>
       </w:r>
-      <w:r>
-        <w:t>: {guid}</w:t>
+      <w:proofErr w:type="spellEnd"/>
+      <w:r>
+        <w:t>: {</w:t>
+      </w:r>
+      <w:proofErr w:type="spellStart"/>
+      <w:r>
+        <w:t>guid</w:t>
+      </w:r>
+      <w:proofErr w:type="spellEnd"/>
+      <w:r>
+        <w:t>}</w:t>
       </w:r>
     </w:p>
     <w:p>
@@ -2247,12 +2374,14 @@
           <w:numId w:val="21"/>
         </w:numPr>
       </w:pPr>
+      <w:proofErr w:type="spellStart"/>
       <w:r>
         <w:rPr>
           <w:b/>
         </w:rPr>
         <w:t>MicrosoftAppPassword</w:t>
       </w:r>
+      <w:proofErr w:type="spellEnd"/>
       <w:r>
         <w:t>: {password}</w:t>
       </w:r>
@@ -2265,14 +2394,24 @@
           <w:numId w:val="21"/>
         </w:numPr>
       </w:pPr>
+      <w:proofErr w:type="spellStart"/>
       <w:r>
         <w:rPr>
           <w:b/>
         </w:rPr>
         <w:t>LuisAppId</w:t>
       </w:r>
-      <w:r>
-        <w:t>: {guid}</w:t>
+      <w:proofErr w:type="spellEnd"/>
+      <w:r>
+        <w:t>: {</w:t>
+      </w:r>
+      <w:proofErr w:type="spellStart"/>
+      <w:r>
+        <w:t>guid</w:t>
+      </w:r>
+      <w:proofErr w:type="spellEnd"/>
+      <w:r>
+        <w:t>}</w:t>
       </w:r>
     </w:p>
     <w:p>
@@ -2283,12 +2422,14 @@
           <w:numId w:val="21"/>
         </w:numPr>
       </w:pPr>
+      <w:proofErr w:type="spellStart"/>
       <w:r>
         <w:rPr>
           <w:b/>
         </w:rPr>
         <w:t>LuisAPIKey</w:t>
       </w:r>
+      <w:proofErr w:type="spellEnd"/>
       <w:r>
         <w:t>: {password}</w:t>
       </w:r>
@@ -2306,7 +2447,7 @@
       <w:r>
         <w:t xml:space="preserve">Assumption: You've already connected to your visualstudio.com site in VS2017.  </w:t>
       </w:r>
-      <w:hyperlink r:id="rId19" w:history="1">
+      <w:hyperlink r:id="rId21" w:history="1">
         <w:r>
           <w:rPr>
             <w:rStyle w:val="Hyperlink"/>
@@ -2336,7 +2477,15 @@
         </w:numPr>
       </w:pPr>
       <w:r>
-        <w:t>In the Solution Explorer double-click your .sln file</w:t>
+        <w:t>In the Solution Explorer double-click your .</w:t>
+      </w:r>
+      <w:proofErr w:type="spellStart"/>
+      <w:r>
+        <w:t>sln</w:t>
+      </w:r>
+      <w:proofErr w:type="spellEnd"/>
+      <w:r>
+        <w:t xml:space="preserve"> file</w:t>
       </w:r>
     </w:p>
     <w:p>
@@ -2344,7 +2493,15 @@
         <w:pStyle w:val="Heading1"/>
       </w:pPr>
       <w:r>
-        <w:t>Update the web.config with your credentials</w:t>
+        <w:t xml:space="preserve">Update the </w:t>
+      </w:r>
+      <w:proofErr w:type="spellStart"/>
+      <w:r>
+        <w:t>web.config</w:t>
+      </w:r>
+      <w:proofErr w:type="spellEnd"/>
+      <w:r>
+        <w:t xml:space="preserve"> with your credentials</w:t>
       </w:r>
     </w:p>
     <w:bookmarkStart w:id="1" w:name="_MON_1571004069"/>
@@ -2352,10 +2509,10 @@
     <w:p>
       <w:r>
         <w:object w:dxaOrig="9360" w:dyaOrig="2289">
-          <v:shape id="_x0000_i1037" type="#_x0000_t75" style="width:468pt;height:114.75pt" o:ole="">
-            <v:imagedata r:id="rId20" o:title=""/>
+          <v:shape id="_x0000_i1026" type="#_x0000_t75" style="width:468pt;height:114.75pt" o:ole="">
+            <v:imagedata r:id="rId22" o:title=""/>
           </v:shape>
-          <o:OLEObject Type="Embed" ProgID="Word.Document.8" ShapeID="_x0000_i1037" DrawAspect="Content" ObjectID="_1571009852" r:id="rId21">
+          <o:OLEObject Type="Embed" ProgID="Word.Document.8" ShapeID="_x0000_i1026" DrawAspect="Content" ObjectID="_1571118241" r:id="rId23">
             <o:FieldCodes>\s</o:FieldCodes>
           </o:OLEObject>
         </w:object>
@@ -2366,18 +2523,29 @@
         <w:pStyle w:val="Heading1"/>
       </w:pPr>
       <w:r>
-        <w:t>Update the BasicLuisDialog.cs</w:t>
-      </w:r>
-    </w:p>
-    <w:bookmarkStart w:id="2" w:name="_MON_1571005779"/>
-    <w:bookmarkEnd w:id="2"/>
-    <w:p>
-      <w:r>
-        <w:object w:dxaOrig="9360" w:dyaOrig="5350">
-          <v:shape id="_x0000_i1047" type="#_x0000_t75" style="width:468pt;height:267.75pt" o:ole="">
-            <v:imagedata r:id="rId22" o:title=""/>
+        <w:lastRenderedPageBreak/>
+        <w:t xml:space="preserve">Add methods to </w:t>
+      </w:r>
+      <w:bookmarkStart w:id="2" w:name="_GoBack"/>
+      <w:bookmarkEnd w:id="2"/>
+      <w:r>
+        <w:t xml:space="preserve">the </w:t>
+      </w:r>
+      <w:proofErr w:type="spellStart"/>
+      <w:r>
+        <w:t>BasicLuisDialog.cs</w:t>
+      </w:r>
+      <w:proofErr w:type="spellEnd"/>
+    </w:p>
+    <w:bookmarkStart w:id="3" w:name="_MON_1571005779"/>
+    <w:bookmarkEnd w:id="3"/>
+    <w:p>
+      <w:r>
+        <w:object w:dxaOrig="9360" w:dyaOrig="6674">
+          <v:shape id="_x0000_i1027" type="#_x0000_t75" style="width:468pt;height:333.75pt" o:ole="">
+            <v:imagedata r:id="rId24" o:title=""/>
           </v:shape>
-          <o:OLEObject Type="Embed" ProgID="Word.Document.8" ShapeID="_x0000_i1047" DrawAspect="Content" ObjectID="_1571009853" r:id="rId23">
+          <o:OLEObject Type="Embed" ProgID="Word.Document.8" ShapeID="_x0000_i1027" DrawAspect="Content" ObjectID="_1571118242" r:id="rId25">
             <o:FieldCodes>\s</o:FieldCodes>
           </o:OLEObject>
         </w:object>
@@ -2396,9 +2564,15 @@
         <w:pStyle w:val="Heading1"/>
       </w:pPr>
       <w:r>
-        <w:lastRenderedPageBreak/>
-        <w:t>Get the localhost url</w:t>
-      </w:r>
+        <w:t xml:space="preserve">Get the localhost </w:t>
+      </w:r>
+      <w:proofErr w:type="spellStart"/>
+      <w:proofErr w:type="gramStart"/>
+      <w:r>
+        <w:t>url</w:t>
+      </w:r>
+      <w:proofErr w:type="spellEnd"/>
+      <w:proofErr w:type="gramEnd"/>
     </w:p>
     <w:p>
       <w:pPr>
@@ -2433,7 +2607,15 @@
         </w:numPr>
       </w:pPr>
       <w:r>
-        <w:t>Record the localhost url noting the port number</w:t>
+        <w:t xml:space="preserve">Record the localhost </w:t>
+      </w:r>
+      <w:proofErr w:type="spellStart"/>
+      <w:r>
+        <w:t>url</w:t>
+      </w:r>
+      <w:proofErr w:type="spellEnd"/>
+      <w:r>
+        <w:t xml:space="preserve"> noting the port number</w:t>
       </w:r>
     </w:p>
     <w:p>
@@ -2447,7 +2629,7 @@
       <w:r>
         <w:t xml:space="preserve">Ex. </w:t>
       </w:r>
-      <w:hyperlink r:id="rId24" w:history="1">
+      <w:hyperlink r:id="rId26" w:history="1">
         <w:r>
           <w:rPr>
             <w:rStyle w:val="Hyperlink"/>
@@ -2461,47 +2643,18 @@
         <w:pStyle w:val="Heading1"/>
       </w:pPr>
       <w:r>
-        <w:t>Connect the Microsoft.Bot.Sample.LuisBot to your Luis.ai web service</w:t>
-      </w:r>
-    </w:p>
-    <w:p>
-      <w:pPr>
-        <w:pStyle w:val="ListParagraph"/>
-        <w:numPr>
-          <w:ilvl w:val="0"/>
-          <w:numId w:val="15"/>
-        </w:numPr>
-      </w:pPr>
-      <w:r>
-        <w:t>Update the web.config</w:t>
-      </w:r>
-    </w:p>
-    <w:bookmarkStart w:id="3" w:name="_MON_1570216051"/>
-    <w:bookmarkEnd w:id="3"/>
-    <w:p>
-      <w:r>
-        <w:object w:dxaOrig="9360" w:dyaOrig="2670">
-          <v:shape id="_x0000_i1026" type="#_x0000_t75" style="width:468pt;height:133.5pt" o:ole="">
-            <v:imagedata r:id="rId25" o:title=""/>
-          </v:shape>
-          <o:OLEObject Type="Embed" ProgID="Word.Document.8" ShapeID="_x0000_i1026" DrawAspect="Content" ObjectID="_1571009854" r:id="rId26">
-            <o:FieldCodes>\s</o:FieldCodes>
-          </o:OLEObject>
-        </w:object>
-      </w:r>
-    </w:p>
-    <w:p>
-      <w:pPr>
-        <w:pStyle w:val="Heading1"/>
-      </w:pPr>
-      <w:r>
         <w:t>Setup the</w:t>
       </w:r>
       <w:r>
         <w:t xml:space="preserve"> </w:t>
       </w:r>
-      <w:r>
-        <w:t>BotFramework Emulator</w:t>
+      <w:proofErr w:type="spellStart"/>
+      <w:r>
+        <w:t>BotFramework</w:t>
+      </w:r>
+      <w:proofErr w:type="spellEnd"/>
+      <w:r>
+        <w:t xml:space="preserve"> Emulator</w:t>
       </w:r>
     </w:p>
     <w:p>
@@ -2723,7 +2876,23 @@
         </w:numPr>
       </w:pPr>
       <w:r>
-        <w:t>In VS2017 add breakpoints in your NoneIntent method and DefineIntent method</w:t>
+        <w:t xml:space="preserve">In VS2017 add breakpoints in your </w:t>
+      </w:r>
+      <w:proofErr w:type="spellStart"/>
+      <w:r>
+        <w:t>NoneIntent</w:t>
+      </w:r>
+      <w:proofErr w:type="spellEnd"/>
+      <w:r>
+        <w:t xml:space="preserve"> method and </w:t>
+      </w:r>
+      <w:proofErr w:type="spellStart"/>
+      <w:r>
+        <w:t>DefineIntent</w:t>
+      </w:r>
+      <w:proofErr w:type="spellEnd"/>
+      <w:r>
+        <w:t xml:space="preserve"> method</w:t>
       </w:r>
     </w:p>
     <w:p>
@@ -2759,7 +2928,6 @@
         </w:numPr>
       </w:pPr>
       <w:r>
-        <w:lastRenderedPageBreak/>
         <w:t>Type</w:t>
       </w:r>
       <w:r>
@@ -2845,8 +3013,6 @@
       <w:r>
         <w:t>If the continuous deployment is setup correctly to your TFS GitHub repository, then the bot should have also been deployed automatically.</w:t>
       </w:r>
-      <w:bookmarkStart w:id="4" w:name="_GoBack"/>
-      <w:bookmarkEnd w:id="4"/>
     </w:p>
     <w:p>
       <w:pPr>
@@ -2882,17 +3048,29 @@
         </w:numPr>
       </w:pPr>
       <w:r>
-        <w:t xml:space="preserve">On the dashboard click on your {MyBot} &gt; Click on </w:t>
-      </w:r>
-      <w:r>
-        <w:t>Channels</w:t>
-      </w:r>
-      <w:r>
-        <w:t xml:space="preserve"> &gt; </w:t>
-      </w:r>
-      <w:r>
-        <w:t>Click Get bot embed codes &gt; Click the Web Chat icon &gt; Click "Click here to open the Web Chat configuration page" &gt; Copy the Url from the Embed code iframe src</w:t>
-      </w:r>
+        <w:t>On the dashboard click on your {</w:t>
+      </w:r>
+      <w:proofErr w:type="spellStart"/>
+      <w:r>
+        <w:t>MyBot</w:t>
+      </w:r>
+      <w:proofErr w:type="spellEnd"/>
+      <w:r>
+        <w:t xml:space="preserve">} &gt; Click on Channels &gt; Click Get bot embed codes &gt; Click the Web Chat icon &gt; Click "Click here to open the Web Chat configuration page" &gt; Copy the </w:t>
+      </w:r>
+      <w:proofErr w:type="spellStart"/>
+      <w:r>
+        <w:t>Url</w:t>
+      </w:r>
+      <w:proofErr w:type="spellEnd"/>
+      <w:r>
+        <w:t xml:space="preserve"> from the Embed code iframe </w:t>
+      </w:r>
+      <w:proofErr w:type="spellStart"/>
+      <w:r>
+        <w:t>src</w:t>
+      </w:r>
+      <w:proofErr w:type="spellEnd"/>
     </w:p>
     <w:p>
       <w:pPr>
@@ -2933,7 +3111,15 @@
         </w:numPr>
       </w:pPr>
       <w:r>
-        <w:t>Paste that url into a browser and the web chat should open</w:t>
+        <w:t xml:space="preserve">Paste that </w:t>
+      </w:r>
+      <w:proofErr w:type="spellStart"/>
+      <w:r>
+        <w:t>url</w:t>
+      </w:r>
+      <w:proofErr w:type="spellEnd"/>
+      <w:r>
+        <w:t xml:space="preserve"> into a browser and the web chat should open</w:t>
       </w:r>
     </w:p>
     <w:p>
@@ -2995,6 +3181,7 @@
         <w:pStyle w:val="Heading1"/>
       </w:pPr>
       <w:r>
+        <w:lastRenderedPageBreak/>
         <w:t>Resources</w:t>
       </w:r>
     </w:p>
@@ -3024,6 +3211,56 @@
     </w:sectPr>
   </w:body>
 </w:document>
+</file>
+
+<file path=word/endnotes.xml><?xml version="1.0" encoding="utf-8"?>
+<w:endnotes xmlns:wpc="http://schemas.microsoft.com/office/word/2010/wordprocessingCanvas" xmlns:mc="http://schemas.openxmlformats.org/markup-compatibility/2006" xmlns:o="urn:schemas-microsoft-com:office:office" xmlns:r="http://schemas.openxmlformats.org/officeDocument/2006/relationships" xmlns:m="http://schemas.openxmlformats.org/officeDocument/2006/math" xmlns:v="urn:schemas-microsoft-com:vml" xmlns:wp14="http://schemas.microsoft.com/office/word/2010/wordprocessingDrawing" xmlns:wp="http://schemas.openxmlformats.org/drawingml/2006/wordprocessingDrawing" xmlns:w10="urn:schemas-microsoft-com:office:word" xmlns:w="http://schemas.openxmlformats.org/wordprocessingml/2006/main" xmlns:w14="http://schemas.microsoft.com/office/word/2010/wordml" xmlns:wpg="http://schemas.microsoft.com/office/word/2010/wordprocessingGroup" xmlns:wpi="http://schemas.microsoft.com/office/word/2010/wordprocessingInk" xmlns:wne="http://schemas.microsoft.com/office/word/2006/wordml" xmlns:wps="http://schemas.microsoft.com/office/word/2010/wordprocessingShape" mc:Ignorable="w14 wp14">
+  <w:endnote w:type="separator" w:id="-1">
+    <w:p>
+      <w:pPr>
+        <w:spacing w:after="0" w:line="240" w:lineRule="auto"/>
+      </w:pPr>
+      <w:r>
+        <w:separator/>
+      </w:r>
+    </w:p>
+  </w:endnote>
+  <w:endnote w:type="continuationSeparator" w:id="0">
+    <w:p>
+      <w:pPr>
+        <w:spacing w:after="0" w:line="240" w:lineRule="auto"/>
+      </w:pPr>
+      <w:r>
+        <w:continuationSeparator/>
+      </w:r>
+    </w:p>
+  </w:endnote>
+</w:endnotes>
+</file>
+
+<file path=word/footnotes.xml><?xml version="1.0" encoding="utf-8"?>
+<w:footnotes xmlns:wpc="http://schemas.microsoft.com/office/word/2010/wordprocessingCanvas" xmlns:mc="http://schemas.openxmlformats.org/markup-compatibility/2006" xmlns:o="urn:schemas-microsoft-com:office:office" xmlns:r="http://schemas.openxmlformats.org/officeDocument/2006/relationships" xmlns:m="http://schemas.openxmlformats.org/officeDocument/2006/math" xmlns:v="urn:schemas-microsoft-com:vml" xmlns:wp14="http://schemas.microsoft.com/office/word/2010/wordprocessingDrawing" xmlns:wp="http://schemas.openxmlformats.org/drawingml/2006/wordprocessingDrawing" xmlns:w10="urn:schemas-microsoft-com:office:word" xmlns:w="http://schemas.openxmlformats.org/wordprocessingml/2006/main" xmlns:w14="http://schemas.microsoft.com/office/word/2010/wordml" xmlns:wpg="http://schemas.microsoft.com/office/word/2010/wordprocessingGroup" xmlns:wpi="http://schemas.microsoft.com/office/word/2010/wordprocessingInk" xmlns:wne="http://schemas.microsoft.com/office/word/2006/wordml" xmlns:wps="http://schemas.microsoft.com/office/word/2010/wordprocessingShape" mc:Ignorable="w14 wp14">
+  <w:footnote w:type="separator" w:id="-1">
+    <w:p>
+      <w:pPr>
+        <w:spacing w:after="0" w:line="240" w:lineRule="auto"/>
+      </w:pPr>
+      <w:r>
+        <w:separator/>
+      </w:r>
+    </w:p>
+  </w:footnote>
+  <w:footnote w:type="continuationSeparator" w:id="0">
+    <w:p>
+      <w:pPr>
+        <w:spacing w:after="0" w:line="240" w:lineRule="auto"/>
+      </w:pPr>
+      <w:r>
+        <w:continuationSeparator/>
+      </w:r>
+    </w:p>
+  </w:footnote>
+</w:footnotes>
 </file>
 
 <file path=word/numbering.xml><?xml version="1.0" encoding="utf-8"?>
@@ -5567,6 +5804,50 @@
       <w:szCs w:val="26"/>
     </w:rPr>
   </w:style>
+  <w:style w:type="paragraph" w:styleId="Header">
+    <w:name w:val="header"/>
+    <w:basedOn w:val="Normal"/>
+    <w:link w:val="HeaderChar"/>
+    <w:uiPriority w:val="99"/>
+    <w:unhideWhenUsed/>
+    <w:rsid w:val="0052140F"/>
+    <w:pPr>
+      <w:tabs>
+        <w:tab w:val="center" w:pos="4680"/>
+        <w:tab w:val="right" w:pos="9360"/>
+      </w:tabs>
+      <w:spacing w:after="0" w:line="240" w:lineRule="auto"/>
+    </w:pPr>
+  </w:style>
+  <w:style w:type="character" w:customStyle="1" w:styleId="HeaderChar">
+    <w:name w:val="Header Char"/>
+    <w:basedOn w:val="DefaultParagraphFont"/>
+    <w:link w:val="Header"/>
+    <w:uiPriority w:val="99"/>
+    <w:rsid w:val="0052140F"/>
+  </w:style>
+  <w:style w:type="paragraph" w:styleId="Footer">
+    <w:name w:val="footer"/>
+    <w:basedOn w:val="Normal"/>
+    <w:link w:val="FooterChar"/>
+    <w:uiPriority w:val="99"/>
+    <w:unhideWhenUsed/>
+    <w:rsid w:val="0052140F"/>
+    <w:pPr>
+      <w:tabs>
+        <w:tab w:val="center" w:pos="4680"/>
+        <w:tab w:val="right" w:pos="9360"/>
+      </w:tabs>
+      <w:spacing w:after="0" w:line="240" w:lineRule="auto"/>
+    </w:pPr>
+  </w:style>
+  <w:style w:type="character" w:customStyle="1" w:styleId="FooterChar">
+    <w:name w:val="Footer Char"/>
+    <w:basedOn w:val="DefaultParagraphFont"/>
+    <w:link w:val="Footer"/>
+    <w:uiPriority w:val="99"/>
+    <w:rsid w:val="0052140F"/>
+  </w:style>
 </w:styles>
 </file>
 
@@ -5907,6 +6188,50 @@
       <w:szCs w:val="26"/>
     </w:rPr>
   </w:style>
+  <w:style w:type="paragraph" w:styleId="Header">
+    <w:name w:val="header"/>
+    <w:basedOn w:val="Normal"/>
+    <w:link w:val="HeaderChar"/>
+    <w:uiPriority w:val="99"/>
+    <w:unhideWhenUsed/>
+    <w:rsid w:val="0052140F"/>
+    <w:pPr>
+      <w:tabs>
+        <w:tab w:val="center" w:pos="4680"/>
+        <w:tab w:val="right" w:pos="9360"/>
+      </w:tabs>
+      <w:spacing w:after="0" w:line="240" w:lineRule="auto"/>
+    </w:pPr>
+  </w:style>
+  <w:style w:type="character" w:customStyle="1" w:styleId="HeaderChar">
+    <w:name w:val="Header Char"/>
+    <w:basedOn w:val="DefaultParagraphFont"/>
+    <w:link w:val="Header"/>
+    <w:uiPriority w:val="99"/>
+    <w:rsid w:val="0052140F"/>
+  </w:style>
+  <w:style w:type="paragraph" w:styleId="Footer">
+    <w:name w:val="footer"/>
+    <w:basedOn w:val="Normal"/>
+    <w:link w:val="FooterChar"/>
+    <w:uiPriority w:val="99"/>
+    <w:unhideWhenUsed/>
+    <w:rsid w:val="0052140F"/>
+    <w:pPr>
+      <w:tabs>
+        <w:tab w:val="center" w:pos="4680"/>
+        <w:tab w:val="right" w:pos="9360"/>
+      </w:tabs>
+      <w:spacing w:after="0" w:line="240" w:lineRule="auto"/>
+    </w:pPr>
+  </w:style>
+  <w:style w:type="character" w:customStyle="1" w:styleId="FooterChar">
+    <w:name w:val="Footer Char"/>
+    <w:basedOn w:val="DefaultParagraphFont"/>
+    <w:link w:val="Footer"/>
+    <w:uiPriority w:val="99"/>
+    <w:rsid w:val="0052140F"/>
+  </w:style>
 </w:styles>
 </file>
 

</xml_diff>